<commit_message>
Update - e-mail inquiries frissítése
Jelenleg az üzleti osztálynak ezek a kérdések segítenek abban, hogy pontos és részletes információkat szerezzünk Mr. Malik-tól, amelyeket felhasználhat később a fejlesztői csapat a specifikációk összeállításához.
Kérem a további osztályokat / fejlesztőket, hogy észrevételeiket, kérdéseiket küldjék el számomra, hogy a következő tárgyalásig ezekből felkészülhessünk.
Tisztelettel:
~ Üzleti elemzés ~
</commit_message>
<xml_diff>
--- a/Project targets, and questions/e-mail inquiries.docx
+++ b/Project targets, and questions/e-mail inquiries.docx
@@ -709,7 +709,51 @@
           <w:sz w:val="24"/>
           <w:szCs w:val="24"/>
         </w:rPr>
-        <w:t>Korosztály, akik számára a könyvek szólnak? (gyüjtők, antikváriusok, stb)</w:t>
+        <w:t>Korosztály, akik számára a könyvek szólnak? (</w:t>
+      </w:r>
+      <w:proofErr w:type="spellStart"/>
+      <w:r>
+        <w:rPr>
+          <w:sz w:val="24"/>
+          <w:szCs w:val="24"/>
+        </w:rPr>
+        <w:t>gyüjtők</w:t>
+      </w:r>
+      <w:proofErr w:type="spellEnd"/>
+      <w:r>
+        <w:rPr>
+          <w:sz w:val="24"/>
+          <w:szCs w:val="24"/>
+        </w:rPr>
+        <w:t xml:space="preserve">, </w:t>
+      </w:r>
+      <w:r>
+        <w:rPr>
+          <w:sz w:val="24"/>
+          <w:szCs w:val="24"/>
+        </w:rPr>
+        <w:t>antikváriusok</w:t>
+      </w:r>
+      <w:r>
+        <w:rPr>
+          <w:sz w:val="24"/>
+          <w:szCs w:val="24"/>
+        </w:rPr>
+        <w:t xml:space="preserve"> </w:t>
+      </w:r>
+      <w:r>
+        <w:rPr>
+          <w:sz w:val="24"/>
+          <w:szCs w:val="24"/>
+        </w:rPr>
+        <w:t>stb.</w:t>
+      </w:r>
+      <w:r>
+        <w:rPr>
+          <w:sz w:val="24"/>
+          <w:szCs w:val="24"/>
+        </w:rPr>
+        <w:t>)</w:t>
       </w:r>
     </w:p>
     <w:p>
@@ -735,28 +779,53 @@
     <w:p>
       <w:pPr>
         <w:pStyle w:val="Listaszerbekezds"/>
-        <w:rPr>
-          <w:sz w:val="24"/>
-          <w:szCs w:val="24"/>
-        </w:rPr>
-      </w:pPr>
-    </w:p>
-    <w:p>
-      <w:pPr>
-        <w:rPr>
-          <w:b/>
-          <w:bCs/>
-          <w:sz w:val="24"/>
-          <w:szCs w:val="24"/>
+        <w:numPr>
+          <w:ilvl w:val="1"/>
+          <w:numId w:val="3"/>
+        </w:numPr>
+        <w:rPr>
+          <w:sz w:val="24"/>
+          <w:szCs w:val="24"/>
+        </w:rPr>
+      </w:pPr>
+      <w:r>
+        <w:rPr>
+          <w:sz w:val="24"/>
+          <w:szCs w:val="24"/>
+        </w:rPr>
+        <w:t>Milyen színvilágot képzel el az oldalra? Könyv alapú háttér, színátmentetek, vizuális megjelenés?</w:t>
+      </w:r>
+    </w:p>
+    <w:p>
+      <w:pPr>
+        <w:pStyle w:val="Listaszerbekezds"/>
+        <w:rPr>
+          <w:sz w:val="24"/>
+          <w:szCs w:val="24"/>
+        </w:rPr>
+      </w:pPr>
+    </w:p>
+    <w:p>
+      <w:pPr>
+        <w:pStyle w:val="Cmsor1"/>
+        <w:rPr>
+          <w:rFonts w:ascii="Roboto" w:hAnsi="Roboto"/>
+          <w:b/>
+          <w:bCs/>
+          <w:color w:val="BF8F00" w:themeColor="accent4" w:themeShade="BF"/>
+          <w:sz w:val="30"/>
+          <w:szCs w:val="30"/>
           <w:u w:val="single"/>
         </w:rPr>
       </w:pPr>
       <w:r>
         <w:rPr>
-          <w:b/>
-          <w:bCs/>
-          <w:sz w:val="24"/>
-          <w:szCs w:val="24"/>
+          <w:rFonts w:ascii="Roboto" w:hAnsi="Roboto"/>
+          <w:b/>
+          <w:bCs/>
+          <w:color w:val="BF8F00" w:themeColor="accent4" w:themeShade="BF"/>
+          <w:sz w:val="30"/>
+          <w:szCs w:val="30"/>
           <w:u w:val="single"/>
         </w:rPr>
         <w:t>A projekt alap kérdései:</w:t>
@@ -850,7 +919,270 @@
           <w:sz w:val="24"/>
           <w:szCs w:val="24"/>
         </w:rPr>
-        <w:t xml:space="preserve"> &lt;lorem&gt;</w:t>
+        <w:t>Tartalmilag maximalizálva legyen-e? (maximum 500/1000 karakter?)</w:t>
+      </w:r>
+    </w:p>
+    <w:p>
+      <w:pPr>
+        <w:pStyle w:val="Listaszerbekezds"/>
+        <w:numPr>
+          <w:ilvl w:val="1"/>
+          <w:numId w:val="4"/>
+        </w:numPr>
+        <w:rPr>
+          <w:sz w:val="24"/>
+          <w:szCs w:val="24"/>
+        </w:rPr>
+      </w:pPr>
+      <w:r>
+        <w:rPr>
+          <w:sz w:val="24"/>
+          <w:szCs w:val="24"/>
+        </w:rPr>
+        <w:t xml:space="preserve">A </w:t>
+      </w:r>
+      <w:r>
+        <w:rPr>
+          <w:sz w:val="24"/>
+          <w:szCs w:val="24"/>
+        </w:rPr>
+        <w:t>szándékaik részlete</w:t>
+      </w:r>
+      <w:r>
+        <w:rPr>
+          <w:sz w:val="24"/>
+          <w:szCs w:val="24"/>
+        </w:rPr>
+        <w:t>zése miket kell tartalmazzon? Miket ért alatta?</w:t>
+      </w:r>
+    </w:p>
+    <w:p>
+      <w:pPr>
+        <w:pStyle w:val="Listaszerbekezds"/>
+        <w:numPr>
+          <w:ilvl w:val="1"/>
+          <w:numId w:val="4"/>
+        </w:numPr>
+        <w:rPr>
+          <w:sz w:val="24"/>
+          <w:szCs w:val="24"/>
+        </w:rPr>
+      </w:pPr>
+      <w:r>
+        <w:rPr>
+          <w:sz w:val="24"/>
+          <w:szCs w:val="24"/>
+        </w:rPr>
+        <w:t>Milyen ’</w:t>
+      </w:r>
+      <w:r>
+        <w:rPr>
+          <w:sz w:val="24"/>
+          <w:szCs w:val="24"/>
+        </w:rPr>
+        <w:t>bizonyítékokat</w:t>
+      </w:r>
+      <w:r>
+        <w:rPr>
+          <w:sz w:val="24"/>
+          <w:szCs w:val="24"/>
+        </w:rPr>
+        <w:t xml:space="preserve">’ várunk a jelentkezőktől? </w:t>
+      </w:r>
+    </w:p>
+    <w:p>
+      <w:pPr>
+        <w:pStyle w:val="Listaszerbekezds"/>
+        <w:numPr>
+          <w:ilvl w:val="0"/>
+          <w:numId w:val="4"/>
+        </w:numPr>
+        <w:rPr>
+          <w:b/>
+          <w:bCs/>
+          <w:sz w:val="24"/>
+          <w:szCs w:val="24"/>
+        </w:rPr>
+      </w:pPr>
+      <w:r>
+        <w:rPr>
+          <w:b/>
+          <w:bCs/>
+          <w:sz w:val="24"/>
+          <w:szCs w:val="24"/>
+        </w:rPr>
+        <w:t>Levelek továbbítása</w:t>
+      </w:r>
+    </w:p>
+    <w:p>
+      <w:pPr>
+        <w:pStyle w:val="Listaszerbekezds"/>
+        <w:numPr>
+          <w:ilvl w:val="1"/>
+          <w:numId w:val="4"/>
+        </w:numPr>
+        <w:rPr>
+          <w:sz w:val="24"/>
+          <w:szCs w:val="24"/>
+        </w:rPr>
+      </w:pPr>
+      <w:r>
+        <w:rPr>
+          <w:sz w:val="24"/>
+          <w:szCs w:val="24"/>
+        </w:rPr>
+        <w:t xml:space="preserve">Hova érkezzenek a levelek? </w:t>
+      </w:r>
+    </w:p>
+    <w:p>
+      <w:pPr>
+        <w:pStyle w:val="Listaszerbekezds"/>
+        <w:numPr>
+          <w:ilvl w:val="1"/>
+          <w:numId w:val="4"/>
+        </w:numPr>
+        <w:rPr>
+          <w:sz w:val="24"/>
+          <w:szCs w:val="24"/>
+        </w:rPr>
+      </w:pPr>
+      <w:r>
+        <w:rPr>
+          <w:sz w:val="24"/>
+          <w:szCs w:val="24"/>
+        </w:rPr>
+        <w:t>Szükséges-e visszaigazoló e-mailt küldeni?</w:t>
+      </w:r>
+    </w:p>
+    <w:p>
+      <w:pPr>
+        <w:pStyle w:val="Listaszerbekezds"/>
+        <w:numPr>
+          <w:ilvl w:val="1"/>
+          <w:numId w:val="4"/>
+        </w:numPr>
+        <w:rPr>
+          <w:sz w:val="24"/>
+          <w:szCs w:val="24"/>
+        </w:rPr>
+      </w:pPr>
+      <w:r>
+        <w:rPr>
+          <w:sz w:val="24"/>
+          <w:szCs w:val="24"/>
+        </w:rPr>
+        <w:t>Külön adatbázisban tároljuk le az adatokat, vagy e-mail továbbítás legyen?</w:t>
+      </w:r>
+    </w:p>
+    <w:p>
+      <w:pPr>
+        <w:pStyle w:val="Listaszerbekezds"/>
+        <w:numPr>
+          <w:ilvl w:val="1"/>
+          <w:numId w:val="4"/>
+        </w:numPr>
+        <w:rPr>
+          <w:sz w:val="24"/>
+          <w:szCs w:val="24"/>
+        </w:rPr>
+      </w:pPr>
+      <w:r>
+        <w:rPr>
+          <w:sz w:val="24"/>
+          <w:szCs w:val="24"/>
+        </w:rPr>
+        <w:lastRenderedPageBreak/>
+        <w:t>Van-e bármilyen adatvédelmi szabályozás, amit figyelembe kell venni?</w:t>
+      </w:r>
+    </w:p>
+    <w:p>
+      <w:pPr>
+        <w:pStyle w:val="Listaszerbekezds"/>
+        <w:numPr>
+          <w:ilvl w:val="0"/>
+          <w:numId w:val="4"/>
+        </w:numPr>
+        <w:rPr>
+          <w:b/>
+          <w:bCs/>
+          <w:sz w:val="24"/>
+          <w:szCs w:val="24"/>
+        </w:rPr>
+      </w:pPr>
+      <w:r>
+        <w:rPr>
+          <w:b/>
+          <w:bCs/>
+          <w:sz w:val="24"/>
+          <w:szCs w:val="24"/>
+        </w:rPr>
+        <w:t>Költségvetés és határidőkeret</w:t>
+      </w:r>
+    </w:p>
+    <w:p>
+      <w:pPr>
+        <w:pStyle w:val="Listaszerbekezds"/>
+        <w:numPr>
+          <w:ilvl w:val="1"/>
+          <w:numId w:val="4"/>
+        </w:numPr>
+        <w:rPr>
+          <w:b/>
+          <w:bCs/>
+          <w:sz w:val="24"/>
+          <w:szCs w:val="24"/>
+        </w:rPr>
+      </w:pPr>
+      <w:r>
+        <w:rPr>
+          <w:sz w:val="24"/>
+          <w:szCs w:val="24"/>
+        </w:rPr>
+        <w:t>Mi az elképzelt költségvetése a projektnek, amit a megvalósítására kitűztek egy „tól – ig” határokon belül?</w:t>
+      </w:r>
+    </w:p>
+    <w:p>
+      <w:pPr>
+        <w:pStyle w:val="Listaszerbekezds"/>
+        <w:numPr>
+          <w:ilvl w:val="1"/>
+          <w:numId w:val="4"/>
+        </w:numPr>
+        <w:rPr>
+          <w:b/>
+          <w:bCs/>
+          <w:sz w:val="24"/>
+          <w:szCs w:val="24"/>
+        </w:rPr>
+      </w:pPr>
+      <w:r>
+        <w:rPr>
+          <w:sz w:val="24"/>
+          <w:szCs w:val="24"/>
+        </w:rPr>
+        <w:t>Van-e konkrét határidő, esemény amire a projektnek el kell készülnie?</w:t>
+      </w:r>
+    </w:p>
+    <w:p>
+      <w:pPr>
+        <w:pStyle w:val="Listaszerbekezds"/>
+        <w:numPr>
+          <w:ilvl w:val="1"/>
+          <w:numId w:val="4"/>
+        </w:numPr>
+        <w:rPr>
+          <w:b/>
+          <w:bCs/>
+          <w:sz w:val="24"/>
+          <w:szCs w:val="24"/>
+        </w:rPr>
+      </w:pPr>
+      <w:r>
+        <w:rPr>
+          <w:sz w:val="24"/>
+          <w:szCs w:val="24"/>
+        </w:rPr>
+        <w:t xml:space="preserve">Van-e konkrét technológia, vagy olyan weboldal, amelynek a kinézetében vagy elemeiben Ön számára szimpatikus és szívesen látná a weboldalon? </w:t>
       </w:r>
     </w:p>
     <w:sectPr>

</xml_diff>